<commit_message>
docs: answering some report questions: JESUS THANK YOU LORD GOD ALMIGHTY ALLELUJAH AMEN
</commit_message>
<xml_diff>
--- a/31RP Rozrobka Prykladnyh-program/3/KNT-122_Onyshchenko_Variant-19_PR2.docx
+++ b/31RP Rozrobka Prykladnyh-program/3/KNT-122_Onyshchenko_Variant-19_PR2.docx
@@ -1753,6 +1753,7 @@
     <w:p>
       <w:pPr>
         <w:pStyle w:val="P"/>
+        <w:jc w:val="both"/>
       </w:pPr>
       <w:r>
         <w:t>Навчитися використовувати програмні інтерфейси для доступу до баз даних. Навчитися розробляти вебдодатки за допомогою фреймворку Django.</w:t>
@@ -1784,6 +1785,7 @@
     <w:p>
       <w:pPr>
         <w:pStyle w:val="P"/>
+        <w:jc w:val="both"/>
       </w:pPr>
       <w:r>
         <w:t>Вебдодаток керування фінансами, який забезпечує виконання одноразових та періодичних платежів клієнтами. Початкова кількість коштів на рахунку кожного клієнта та його кредитні ліміти визначаються менеджером, якому доступна вся інформаія про клієнтів. Клієнт може переглядати всю інформацію про власний рахунок (разом з історією транзакцій), вносити кошти, сплачувати за послуги, призначати періодичні платежі.</w:t>
@@ -1800,7 +1802,6 @@
       </w:pPr>
       <w:bookmarkStart w:id="3" w:name="_Toc181731619"/>
       <w:r>
-        <w:lastRenderedPageBreak/>
         <w:t>Текст</w:t>
       </w:r>
       <w:r>
@@ -1855,6 +1856,96 @@
     </w:p>
     <w:p>
       <w:pPr>
+        <w:pStyle w:val="P"/>
+        <w:rPr>
+          <w:lang w:val="en-US"/>
+        </w:rPr>
+      </w:pPr>
+    </w:p>
+    <w:p>
+      <w:pPr>
+        <w:pStyle w:val="P"/>
+      </w:pPr>
+      <w:r>
+        <w:t>Кілька способів:</w:t>
+      </w:r>
+    </w:p>
+    <w:p>
+      <w:pPr>
+        <w:pStyle w:val="P"/>
+        <w:numPr>
+          <w:ilvl w:val="0"/>
+          <w:numId w:val="5"/>
+        </w:numPr>
+        <w:ind w:left="142" w:firstLine="0"/>
+        <w:jc w:val="both"/>
+      </w:pPr>
+      <w:r>
+        <w:t>Як локальні змінні: тоді воні зберігатимуться лише на час роботи програми</w:t>
+      </w:r>
+      <w:r>
+        <w:rPr>
+          <w:lang w:val="en-US"/>
+        </w:rPr>
+        <w:t>;</w:t>
+      </w:r>
+    </w:p>
+    <w:p>
+      <w:pPr>
+        <w:pStyle w:val="P"/>
+        <w:numPr>
+          <w:ilvl w:val="0"/>
+          <w:numId w:val="5"/>
+        </w:numPr>
+        <w:ind w:left="142" w:firstLine="0"/>
+        <w:jc w:val="both"/>
+      </w:pPr>
+      <w:r>
+        <w:t xml:space="preserve">Як файли: тоді їх потрібно вручну читати та записувати при змінах. Поширені формати: </w:t>
+      </w:r>
+      <w:r>
+        <w:rPr>
+          <w:lang w:val="en-US"/>
+        </w:rPr>
+        <w:t>JSON, CSV, TXT;</w:t>
+      </w:r>
+    </w:p>
+    <w:p>
+      <w:pPr>
+        <w:pStyle w:val="P"/>
+        <w:numPr>
+          <w:ilvl w:val="0"/>
+          <w:numId w:val="5"/>
+        </w:numPr>
+        <w:ind w:left="142" w:firstLine="0"/>
+        <w:jc w:val="both"/>
+      </w:pPr>
+      <w:r>
+        <w:t xml:space="preserve">У базі даних: для цього зазвичай використовують Систему керування базою даних. Поширені СКБД: </w:t>
+      </w:r>
+      <w:r>
+        <w:rPr>
+          <w:lang w:val="en-US"/>
+        </w:rPr>
+        <w:t>MySQL, PostgreSQL, MongoDB</w:t>
+      </w:r>
+      <w:r>
+        <w:rPr>
+          <w:lang w:val="en-US"/>
+        </w:rPr>
+        <w:t>.</w:t>
+      </w:r>
+    </w:p>
+    <w:p>
+      <w:pPr>
+        <w:pStyle w:val="P"/>
+        <w:rPr>
+          <w:lang w:val="en-US"/>
+        </w:rPr>
+      </w:pPr>
+    </w:p>
+    <w:p>
+      <w:pPr>
         <w:pStyle w:val="H2"/>
         <w:rPr>
           <w:lang w:val="en-US"/>
@@ -1871,6 +1962,39 @@
     </w:p>
     <w:p>
       <w:pPr>
+        <w:pStyle w:val="P"/>
+        <w:rPr>
+          <w:lang w:val="en-US"/>
+        </w:rPr>
+      </w:pPr>
+    </w:p>
+    <w:p>
+      <w:pPr>
+        <w:pStyle w:val="P"/>
+        <w:rPr>
+          <w:lang w:val="en-US"/>
+        </w:rPr>
+      </w:pPr>
+      <w:r>
+        <w:t xml:space="preserve">Для підключення та взаємодії з СКБД </w:t>
+      </w:r>
+      <w:r>
+        <w:rPr>
+          <w:lang w:val="en-US"/>
+        </w:rPr>
+        <w:t>MySQL.</w:t>
+      </w:r>
+    </w:p>
+    <w:p>
+      <w:pPr>
+        <w:pStyle w:val="P"/>
+        <w:rPr>
+          <w:lang w:val="en-US"/>
+        </w:rPr>
+      </w:pPr>
+    </w:p>
+    <w:p>
+      <w:pPr>
         <w:pStyle w:val="H2"/>
         <w:rPr>
           <w:lang w:val="en-US"/>
@@ -1887,10 +2011,201 @@
     </w:p>
     <w:p>
       <w:pPr>
+        <w:pStyle w:val="P"/>
+        <w:rPr>
+          <w:lang w:val="en-US"/>
+        </w:rPr>
+      </w:pPr>
+    </w:p>
+    <w:p>
+      <w:pPr>
+        <w:pStyle w:val="P"/>
+      </w:pPr>
+      <w:r>
+        <w:t>Найпоширеніші:</w:t>
+      </w:r>
+    </w:p>
+    <w:p>
+      <w:pPr>
+        <w:pStyle w:val="P"/>
+        <w:numPr>
+          <w:ilvl w:val="0"/>
+          <w:numId w:val="5"/>
+        </w:numPr>
+        <w:ind w:left="142" w:firstLine="0"/>
+        <w:jc w:val="both"/>
+      </w:pPr>
+      <w:r>
+        <w:rPr>
+          <w:rStyle w:val="CodeChar"/>
+        </w:rPr>
+        <w:t>connect</w:t>
+      </w:r>
+      <w:r>
+        <w:rPr>
+          <w:lang w:val="en-US"/>
+        </w:rPr>
+        <w:t xml:space="preserve">: </w:t>
+      </w:r>
+      <w:r>
+        <w:t>створює підключення з базою даних. Приймає як аргументи назву хоста, ім’я користувача, пароль, опціонально базу даних з якою працювати</w:t>
+      </w:r>
+      <w:r>
+        <w:rPr>
+          <w:lang w:val="en-US"/>
+        </w:rPr>
+        <w:t>;</w:t>
+      </w:r>
+    </w:p>
+    <w:p>
+      <w:pPr>
+        <w:pStyle w:val="P"/>
+        <w:numPr>
+          <w:ilvl w:val="0"/>
+          <w:numId w:val="5"/>
+        </w:numPr>
+        <w:ind w:left="142" w:firstLine="0"/>
+        <w:jc w:val="both"/>
+      </w:pPr>
+      <w:r>
+        <w:rPr>
+          <w:rStyle w:val="CodeChar"/>
+        </w:rPr>
+        <w:t>query</w:t>
+      </w:r>
+      <w:r>
+        <w:rPr>
+          <w:lang w:val="en-US"/>
+        </w:rPr>
+        <w:t xml:space="preserve">: </w:t>
+      </w:r>
+      <w:r>
+        <w:t xml:space="preserve">формує та виконує запит до бази даних. Текст запиту пишеться мовою </w:t>
+      </w:r>
+      <w:r>
+        <w:rPr>
+          <w:lang w:val="en-US"/>
+        </w:rPr>
+        <w:t xml:space="preserve">SQL </w:t>
+      </w:r>
+      <w:r>
+        <w:t xml:space="preserve">для </w:t>
+      </w:r>
+      <w:r>
+        <w:rPr>
+          <w:lang w:val="en-US"/>
+        </w:rPr>
+        <w:t>MySQL;</w:t>
+      </w:r>
+    </w:p>
+    <w:p>
+      <w:pPr>
+        <w:pStyle w:val="P"/>
+        <w:numPr>
+          <w:ilvl w:val="0"/>
+          <w:numId w:val="5"/>
+        </w:numPr>
+        <w:ind w:left="142" w:firstLine="0"/>
+        <w:jc w:val="both"/>
+      </w:pPr>
+      <w:r>
+        <w:rPr>
+          <w:rStyle w:val="CodeChar"/>
+        </w:rPr>
+        <w:t>store_result</w:t>
+      </w:r>
+      <w:r>
+        <w:rPr>
+          <w:lang w:val="en-US"/>
+        </w:rPr>
+        <w:t xml:space="preserve">: </w:t>
+      </w:r>
+      <w:r>
+        <w:t>завантажує результати запиту та зберігає їх локально в повному обсязі;</w:t>
+      </w:r>
+    </w:p>
+    <w:p>
+      <w:pPr>
+        <w:pStyle w:val="P"/>
+        <w:numPr>
+          <w:ilvl w:val="0"/>
+          <w:numId w:val="5"/>
+        </w:numPr>
+        <w:ind w:left="142" w:firstLine="0"/>
+        <w:jc w:val="both"/>
+      </w:pPr>
+      <w:r>
+        <w:rPr>
+          <w:rStyle w:val="CodeChar"/>
+        </w:rPr>
+        <w:t>use_result</w:t>
+      </w:r>
+      <w:r>
+        <w:rPr>
+          <w:lang w:val="en-US"/>
+        </w:rPr>
+        <w:t xml:space="preserve">: </w:t>
+      </w:r>
+      <w:r>
+        <w:t>завантажує результати запиту та зберігає їх на сервері, подає рядок за рядком;</w:t>
+      </w:r>
+    </w:p>
+    <w:p>
+      <w:pPr>
+        <w:pStyle w:val="P"/>
+        <w:numPr>
+          <w:ilvl w:val="0"/>
+          <w:numId w:val="5"/>
+        </w:numPr>
+        <w:ind w:left="142" w:firstLine="0"/>
+        <w:jc w:val="both"/>
+      </w:pPr>
+      <w:r>
+        <w:rPr>
+          <w:rStyle w:val="CodeChar"/>
+        </w:rPr>
+        <w:t>fetch_row</w:t>
+      </w:r>
+      <w:r>
+        <w:rPr>
+          <w:lang w:val="en-US"/>
+        </w:rPr>
+        <w:t xml:space="preserve">: </w:t>
+      </w:r>
+      <w:r>
+        <w:t xml:space="preserve">показує рядок </w:t>
+      </w:r>
+      <w:r>
+        <w:t xml:space="preserve">результатів </w:t>
+      </w:r>
+      <w:r>
+        <w:t>запиту.</w:t>
+      </w:r>
+    </w:p>
+    <w:p>
+      <w:pPr>
+        <w:pStyle w:val="P"/>
+      </w:pPr>
+      <w:hyperlink r:id="rId6" w:anchor="some-mysql-examples" w:history="1">
+        <w:r>
+          <w:rPr>
+            <w:rStyle w:val="a4"/>
+          </w:rPr>
+          <w:t>Джерело</w:t>
+        </w:r>
+      </w:hyperlink>
+    </w:p>
+    <w:p>
+      <w:pPr>
+        <w:pStyle w:val="P"/>
+        <w:rPr>
+          <w:lang w:val="en-US"/>
+        </w:rPr>
+      </w:pPr>
+    </w:p>
+    <w:p>
+      <w:pPr>
         <w:pStyle w:val="H2"/>
-        <w:rPr>
-          <w:lang w:val="en-US"/>
-        </w:rPr>
       </w:pPr>
       <w:bookmarkStart w:id="9" w:name="_Toc181731625"/>
       <w:r>
@@ -1900,6 +2215,123 @@
         <w:t>Яким чином виконати запит до бази даних та яким чином переглянути результати?</w:t>
       </w:r>
       <w:bookmarkEnd w:id="9"/>
+    </w:p>
+    <w:p>
+      <w:pPr>
+        <w:pStyle w:val="P"/>
+      </w:pPr>
+    </w:p>
+    <w:p>
+      <w:pPr>
+        <w:pStyle w:val="P"/>
+      </w:pPr>
+      <w:r>
+        <w:t>Через</w:t>
+      </w:r>
+      <w:r>
+        <w:rPr>
+          <w:lang w:val="en-US"/>
+        </w:rPr>
+        <w:t xml:space="preserve"> </w:t>
+      </w:r>
+      <w:r>
+        <w:t xml:space="preserve">підключення до бази даних викликом методу </w:t>
+      </w:r>
+      <w:r>
+        <w:rPr>
+          <w:lang w:val="en-US"/>
+        </w:rPr>
+        <w:t>connect,</w:t>
+      </w:r>
+      <w:r>
+        <w:t xml:space="preserve"> </w:t>
+      </w:r>
+      <w:r>
+        <w:t xml:space="preserve">формування запиту </w:t>
+      </w:r>
+      <w:r>
+        <w:t>виклик</w:t>
+      </w:r>
+      <w:r>
+        <w:t>ом</w:t>
+      </w:r>
+      <w:r>
+        <w:t xml:space="preserve"> метод</w:t>
+      </w:r>
+      <w:r>
+        <w:t>у</w:t>
+      </w:r>
+      <w:r>
+        <w:t xml:space="preserve"> </w:t>
+      </w:r>
+      <w:r>
+        <w:rPr>
+          <w:rStyle w:val="CodeChar"/>
+        </w:rPr>
+        <w:t>query</w:t>
+      </w:r>
+      <w:r>
+        <w:rPr>
+          <w:lang w:val="en-US"/>
+        </w:rPr>
+        <w:t xml:space="preserve"> </w:t>
+      </w:r>
+      <w:r>
+        <w:t xml:space="preserve">з </w:t>
+      </w:r>
+      <w:r>
+        <w:t xml:space="preserve">текстом </w:t>
+      </w:r>
+      <w:r>
+        <w:t>запит</w:t>
+      </w:r>
+      <w:r>
+        <w:t>у</w:t>
+      </w:r>
+      <w:r>
+        <w:t xml:space="preserve"> мовою </w:t>
+      </w:r>
+      <w:r>
+        <w:rPr>
+          <w:lang w:val="en-US"/>
+        </w:rPr>
+        <w:t>SQL</w:t>
+      </w:r>
+      <w:r>
+        <w:t xml:space="preserve">, збереження результатів віддалено викликом методу </w:t>
+      </w:r>
+      <w:r>
+        <w:rPr>
+          <w:rStyle w:val="CodeChar"/>
+        </w:rPr>
+        <w:t>use_result</w:t>
+      </w:r>
+      <w:r>
+        <w:rPr>
+          <w:lang w:val="en-US"/>
+        </w:rPr>
+        <w:t xml:space="preserve">, </w:t>
+      </w:r>
+      <w:r>
+        <w:t xml:space="preserve">та виведення результатів рядок за рядком викликом </w:t>
+      </w:r>
+      <w:r>
+        <w:t xml:space="preserve">метду </w:t>
+      </w:r>
+      <w:r>
+        <w:rPr>
+          <w:rStyle w:val="CodeChar"/>
+        </w:rPr>
+        <w:t>fetch_row</w:t>
+      </w:r>
+      <w:r>
+        <w:t>. АЛИЛУЯ</w:t>
+      </w:r>
+    </w:p>
+    <w:p>
+      <w:pPr>
+        <w:pStyle w:val="P"/>
+      </w:pPr>
     </w:p>
     <w:p>
       <w:pPr>
@@ -2131,6 +2563,118 @@
     </w:lvl>
   </w:abstractNum>
   <w:abstractNum w:abstractNumId="1" w15:restartNumberingAfterBreak="0">
+    <w:nsid w:val="4E2A53E6"/>
+    <w:multiLevelType w:val="hybridMultilevel"/>
+    <w:tmpl w:val="1F1A7240"/>
+    <w:lvl w:ilvl="0" w:tplc="54E42044">
+      <w:numFmt w:val="bullet"/>
+      <w:lvlText w:val="-"/>
+      <w:lvlJc w:val="left"/>
+      <w:pPr>
+        <w:ind w:left="1211" w:hanging="360"/>
+      </w:pPr>
+      <w:rPr>
+        <w:rFonts w:ascii="Times New Roman" w:eastAsia="Times New Roman" w:hAnsi="Times New Roman" w:cs="Times New Roman" w:hint="default"/>
+      </w:rPr>
+    </w:lvl>
+    <w:lvl w:ilvl="1" w:tplc="04220003" w:tentative="1">
+      <w:start w:val="1"/>
+      <w:numFmt w:val="bullet"/>
+      <w:lvlText w:val="o"/>
+      <w:lvlJc w:val="left"/>
+      <w:pPr>
+        <w:ind w:left="1931" w:hanging="360"/>
+      </w:pPr>
+      <w:rPr>
+        <w:rFonts w:ascii="Courier New" w:hAnsi="Courier New" w:cs="Courier New" w:hint="default"/>
+      </w:rPr>
+    </w:lvl>
+    <w:lvl w:ilvl="2" w:tplc="04220005" w:tentative="1">
+      <w:start w:val="1"/>
+      <w:numFmt w:val="bullet"/>
+      <w:lvlText w:val=""/>
+      <w:lvlJc w:val="left"/>
+      <w:pPr>
+        <w:ind w:left="2651" w:hanging="360"/>
+      </w:pPr>
+      <w:rPr>
+        <w:rFonts w:ascii="Wingdings" w:hAnsi="Wingdings" w:hint="default"/>
+      </w:rPr>
+    </w:lvl>
+    <w:lvl w:ilvl="3" w:tplc="04220001" w:tentative="1">
+      <w:start w:val="1"/>
+      <w:numFmt w:val="bullet"/>
+      <w:lvlText w:val=""/>
+      <w:lvlJc w:val="left"/>
+      <w:pPr>
+        <w:ind w:left="3371" w:hanging="360"/>
+      </w:pPr>
+      <w:rPr>
+        <w:rFonts w:ascii="Symbol" w:hAnsi="Symbol" w:hint="default"/>
+      </w:rPr>
+    </w:lvl>
+    <w:lvl w:ilvl="4" w:tplc="04220003" w:tentative="1">
+      <w:start w:val="1"/>
+      <w:numFmt w:val="bullet"/>
+      <w:lvlText w:val="o"/>
+      <w:lvlJc w:val="left"/>
+      <w:pPr>
+        <w:ind w:left="4091" w:hanging="360"/>
+      </w:pPr>
+      <w:rPr>
+        <w:rFonts w:ascii="Courier New" w:hAnsi="Courier New" w:cs="Courier New" w:hint="default"/>
+      </w:rPr>
+    </w:lvl>
+    <w:lvl w:ilvl="5" w:tplc="04220005" w:tentative="1">
+      <w:start w:val="1"/>
+      <w:numFmt w:val="bullet"/>
+      <w:lvlText w:val=""/>
+      <w:lvlJc w:val="left"/>
+      <w:pPr>
+        <w:ind w:left="4811" w:hanging="360"/>
+      </w:pPr>
+      <w:rPr>
+        <w:rFonts w:ascii="Wingdings" w:hAnsi="Wingdings" w:hint="default"/>
+      </w:rPr>
+    </w:lvl>
+    <w:lvl w:ilvl="6" w:tplc="04220001" w:tentative="1">
+      <w:start w:val="1"/>
+      <w:numFmt w:val="bullet"/>
+      <w:lvlText w:val=""/>
+      <w:lvlJc w:val="left"/>
+      <w:pPr>
+        <w:ind w:left="5531" w:hanging="360"/>
+      </w:pPr>
+      <w:rPr>
+        <w:rFonts w:ascii="Symbol" w:hAnsi="Symbol" w:hint="default"/>
+      </w:rPr>
+    </w:lvl>
+    <w:lvl w:ilvl="7" w:tplc="04220003" w:tentative="1">
+      <w:start w:val="1"/>
+      <w:numFmt w:val="bullet"/>
+      <w:lvlText w:val="o"/>
+      <w:lvlJc w:val="left"/>
+      <w:pPr>
+        <w:ind w:left="6251" w:hanging="360"/>
+      </w:pPr>
+      <w:rPr>
+        <w:rFonts w:ascii="Courier New" w:hAnsi="Courier New" w:cs="Courier New" w:hint="default"/>
+      </w:rPr>
+    </w:lvl>
+    <w:lvl w:ilvl="8" w:tplc="04220005" w:tentative="1">
+      <w:start w:val="1"/>
+      <w:numFmt w:val="bullet"/>
+      <w:lvlText w:val=""/>
+      <w:lvlJc w:val="left"/>
+      <w:pPr>
+        <w:ind w:left="6971" w:hanging="360"/>
+      </w:pPr>
+      <w:rPr>
+        <w:rFonts w:ascii="Wingdings" w:hAnsi="Wingdings" w:hint="default"/>
+      </w:rPr>
+    </w:lvl>
+  </w:abstractNum>
+  <w:abstractNum w:abstractNumId="2" w15:restartNumberingAfterBreak="0">
     <w:nsid w:val="4F414135"/>
     <w:multiLevelType w:val="hybridMultilevel"/>
     <w:tmpl w:val="843C6934"/>
@@ -2219,7 +2763,7 @@
       </w:pPr>
     </w:lvl>
   </w:abstractNum>
-  <w:abstractNum w:abstractNumId="2" w15:restartNumberingAfterBreak="0">
+  <w:abstractNum w:abstractNumId="3" w15:restartNumberingAfterBreak="0">
     <w:nsid w:val="5E424BA3"/>
     <w:multiLevelType w:val="hybridMultilevel"/>
     <w:tmpl w:val="0C5C7F94"/>
@@ -2331,7 +2875,7 @@
       </w:rPr>
     </w:lvl>
   </w:abstractNum>
-  <w:abstractNum w:abstractNumId="3" w15:restartNumberingAfterBreak="0">
+  <w:abstractNum w:abstractNumId="4" w15:restartNumberingAfterBreak="0">
     <w:nsid w:val="795D4379"/>
     <w:multiLevelType w:val="hybridMultilevel"/>
     <w:tmpl w:val="C21A163C"/>
@@ -2444,15 +2988,18 @@
     </w:lvl>
   </w:abstractNum>
   <w:num w:numId="1" w16cid:durableId="1471048762">
-    <w:abstractNumId w:val="3"/>
+    <w:abstractNumId w:val="4"/>
   </w:num>
   <w:num w:numId="2" w16cid:durableId="217937617">
-    <w:abstractNumId w:val="2"/>
+    <w:abstractNumId w:val="3"/>
   </w:num>
   <w:num w:numId="3" w16cid:durableId="945776261">
     <w:abstractNumId w:val="0"/>
   </w:num>
   <w:num w:numId="4" w16cid:durableId="1691833321">
+    <w:abstractNumId w:val="2"/>
+  </w:num>
+  <w:num w:numId="5" w16cid:durableId="1285117601">
     <w:abstractNumId w:val="1"/>
   </w:num>
 </w:numbering>
@@ -2928,7 +3475,6 @@
   <w:style w:type="character" w:default="1" w:styleId="a0">
     <w:name w:val="Default Paragraph Font"/>
     <w:uiPriority w:val="1"/>
-    <w:semiHidden/>
     <w:unhideWhenUsed/>
   </w:style>
   <w:style w:type="table" w:default="1" w:styleId="a1">

</xml_diff>

<commit_message>
docs: report questions: JESUS THANK YOU LORD GOD ALMIGHTY ALLELUJAH AMEN
</commit_message>
<xml_diff>
--- a/31RP Rozrobka Prykladnyh-program/3/KNT-122_Onyshchenko_Variant-19_PR2.docx
+++ b/31RP Rozrobka Prykladnyh-program/3/KNT-122_Onyshchenko_Variant-19_PR2.docx
@@ -2782,6 +2782,182 @@
     </w:p>
     <w:p>
       <w:pPr>
+        <w:pStyle w:val="P"/>
+        <w:rPr>
+          <w:lang w:val="en-US"/>
+        </w:rPr>
+      </w:pPr>
+    </w:p>
+    <w:p>
+      <w:pPr>
+        <w:pStyle w:val="P"/>
+      </w:pPr>
+      <w:r>
+        <w:t>При створенні містить таку структуру файлів:</w:t>
+      </w:r>
+    </w:p>
+    <w:p>
+      <w:pPr>
+        <w:pStyle w:val="Code"/>
+      </w:pPr>
+      <w:r>
+        <w:t>project/</w:t>
+      </w:r>
+    </w:p>
+    <w:p>
+      <w:pPr>
+        <w:pStyle w:val="Code"/>
+      </w:pPr>
+      <w:r>
+        <w:t xml:space="preserve">   default_app/</w:t>
+      </w:r>
+    </w:p>
+    <w:p>
+      <w:pPr>
+        <w:pStyle w:val="Code"/>
+      </w:pPr>
+      <w:r>
+        <w:t xml:space="preserve">     __init__.py</w:t>
+      </w:r>
+    </w:p>
+    <w:p>
+      <w:pPr>
+        <w:pStyle w:val="Code"/>
+      </w:pPr>
+      <w:r>
+        <w:t xml:space="preserve">     asgi.py</w:t>
+      </w:r>
+    </w:p>
+    <w:p>
+      <w:pPr>
+        <w:pStyle w:val="Code"/>
+      </w:pPr>
+      <w:r>
+        <w:t xml:space="preserve">     settings.py </w:t>
+      </w:r>
+    </w:p>
+    <w:p>
+      <w:pPr>
+        <w:pStyle w:val="Code"/>
+      </w:pPr>
+      <w:r>
+        <w:t xml:space="preserve">     urls.py </w:t>
+      </w:r>
+    </w:p>
+    <w:p>
+      <w:pPr>
+        <w:pStyle w:val="Code"/>
+      </w:pPr>
+      <w:r>
+        <w:t xml:space="preserve">     wsgi.py </w:t>
+      </w:r>
+    </w:p>
+    <w:p>
+      <w:pPr>
+        <w:pStyle w:val="Code"/>
+      </w:pPr>
+      <w:r>
+        <w:t xml:space="preserve">   new_app/</w:t>
+      </w:r>
+    </w:p>
+    <w:p>
+      <w:pPr>
+        <w:pStyle w:val="Code"/>
+      </w:pPr>
+      <w:r>
+        <w:t xml:space="preserve">     migrations/</w:t>
+      </w:r>
+    </w:p>
+    <w:p>
+      <w:pPr>
+        <w:pStyle w:val="Code"/>
+      </w:pPr>
+      <w:r>
+        <w:t xml:space="preserve">       __init__.py</w:t>
+      </w:r>
+    </w:p>
+    <w:p>
+      <w:pPr>
+        <w:pStyle w:val="Code"/>
+      </w:pPr>
+      <w:r>
+        <w:t xml:space="preserve">       0001_initial.py</w:t>
+      </w:r>
+    </w:p>
+    <w:p>
+      <w:pPr>
+        <w:pStyle w:val="Code"/>
+      </w:pPr>
+      <w:r>
+        <w:t xml:space="preserve">     __init__.py</w:t>
+      </w:r>
+    </w:p>
+    <w:p>
+      <w:pPr>
+        <w:pStyle w:val="Code"/>
+      </w:pPr>
+      <w:r>
+        <w:t xml:space="preserve">     admin.py</w:t>
+      </w:r>
+    </w:p>
+    <w:p>
+      <w:pPr>
+        <w:pStyle w:val="Code"/>
+      </w:pPr>
+      <w:r>
+        <w:t xml:space="preserve">     apps.py </w:t>
+      </w:r>
+    </w:p>
+    <w:p>
+      <w:pPr>
+        <w:pStyle w:val="Code"/>
+      </w:pPr>
+      <w:r>
+        <w:t xml:space="preserve">     models.py </w:t>
+      </w:r>
+    </w:p>
+    <w:p>
+      <w:pPr>
+        <w:pStyle w:val="Code"/>
+      </w:pPr>
+      <w:r>
+        <w:t xml:space="preserve">     tests.py </w:t>
+      </w:r>
+    </w:p>
+    <w:p>
+      <w:pPr>
+        <w:pStyle w:val="Code"/>
+      </w:pPr>
+      <w:r>
+        <w:t xml:space="preserve">     urls.py </w:t>
+      </w:r>
+    </w:p>
+    <w:p>
+      <w:pPr>
+        <w:pStyle w:val="Code"/>
+      </w:pPr>
+      <w:r>
+        <w:t xml:space="preserve">     views.py </w:t>
+      </w:r>
+    </w:p>
+    <w:p>
+      <w:pPr>
+        <w:pStyle w:val="Code"/>
+      </w:pPr>
+      <w:r>
+        <w:t xml:space="preserve">   manage.py</w:t>
+      </w:r>
+    </w:p>
+    <w:p>
+      <w:pPr>
+        <w:pStyle w:val="P"/>
+        <w:rPr>
+          <w:lang w:val="en-US"/>
+        </w:rPr>
+      </w:pPr>
+    </w:p>
+    <w:p>
+      <w:pPr>
         <w:pStyle w:val="H2"/>
         <w:rPr>
           <w:lang w:val="en-US"/>
@@ -2798,10 +2974,66 @@
     </w:p>
     <w:p>
       <w:pPr>
+        <w:pStyle w:val="P"/>
+        <w:rPr>
+          <w:lang w:val="en-US"/>
+        </w:rPr>
+      </w:pPr>
+    </w:p>
+    <w:p>
+      <w:pPr>
+        <w:pStyle w:val="P"/>
+      </w:pPr>
+      <w:r>
+        <w:t>Типова структура:</w:t>
+      </w:r>
+    </w:p>
+    <w:p>
+      <w:pPr>
+        <w:pStyle w:val="Code"/>
+      </w:pPr>
+      <w:r>
+        <w:t>назва_проєкту/</w:t>
+      </w:r>
+    </w:p>
+    <w:p>
+      <w:pPr>
+        <w:pStyle w:val="Code"/>
+      </w:pPr>
+      <w:r>
+        <w:t xml:space="preserve">    назва_додатку/</w:t>
+      </w:r>
+    </w:p>
+    <w:p>
+      <w:pPr>
+        <w:pStyle w:val="Code"/>
+      </w:pPr>
+      <w:r>
+        <w:t xml:space="preserve">    назва_додатку/</w:t>
+      </w:r>
+    </w:p>
+    <w:p>
+      <w:pPr>
+        <w:pStyle w:val="Code"/>
+        <w:rPr>
+          <w:lang w:val="uk-UA"/>
+        </w:rPr>
+      </w:pPr>
+      <w:r>
+        <w:t xml:space="preserve">    manage.py</w:t>
+      </w:r>
+    </w:p>
+    <w:p>
+      <w:pPr>
+        <w:pStyle w:val="P"/>
+        <w:rPr>
+          <w:lang w:val="en-US"/>
+        </w:rPr>
+      </w:pPr>
+    </w:p>
+    <w:p>
+      <w:pPr>
         <w:pStyle w:val="H2"/>
-        <w:rPr>
-          <w:lang w:val="en-US"/>
-        </w:rPr>
       </w:pPr>
       <w:bookmarkStart w:id="14" w:name="_Toc181731630"/>
       <w:r>
@@ -2811,6 +3043,106 @@
         <w:t>Для чого необіхдні та яким чином реалізуються моделі Django?</w:t>
       </w:r>
       <w:bookmarkEnd w:id="14"/>
+    </w:p>
+    <w:p>
+      <w:pPr>
+        <w:pStyle w:val="P"/>
+      </w:pPr>
+    </w:p>
+    <w:p>
+      <w:pPr>
+        <w:pStyle w:val="P"/>
+      </w:pPr>
+      <w:r>
+        <w:t xml:space="preserve">Модель це таблиця даних для бази даних. Реалізується створенням класів моделей у файлі </w:t>
+      </w:r>
+      <w:r>
+        <w:rPr>
+          <w:lang w:val="en-US"/>
+        </w:rPr>
+        <w:t xml:space="preserve">models.py </w:t>
+      </w:r>
+      <w:r>
+        <w:t>потрібного додатку:</w:t>
+      </w:r>
+    </w:p>
+    <w:p>
+      <w:pPr>
+        <w:pStyle w:val="Code"/>
+      </w:pPr>
+      <w:r>
+        <w:t>from django.db import models</w:t>
+      </w:r>
+    </w:p>
+    <w:p>
+      <w:pPr>
+        <w:pStyle w:val="Code"/>
+      </w:pPr>
+      <w:r>
+        <w:t>class BibleBook(</w:t>
+      </w:r>
+      <w:proofErr w:type="gramStart"/>
+      <w:r>
+        <w:t>models.Model</w:t>
+      </w:r>
+      <w:proofErr w:type="gramEnd"/>
+      <w:r>
+        <w:t>):</w:t>
+      </w:r>
+    </w:p>
+    <w:p>
+      <w:pPr>
+        <w:pStyle w:val="Code"/>
+      </w:pPr>
+      <w:r>
+        <w:t xml:space="preserve">    canonical_order_number=</w:t>
+      </w:r>
+      <w:proofErr w:type="gramStart"/>
+      <w:r>
+        <w:t>models.PositiveIntegerField</w:t>
+      </w:r>
+      <w:proofErr w:type="gramEnd"/>
+      <w:r>
+        <w:t>()</w:t>
+      </w:r>
+    </w:p>
+    <w:p>
+      <w:pPr>
+        <w:pStyle w:val="Code"/>
+      </w:pPr>
+      <w:r>
+        <w:lastRenderedPageBreak/>
+        <w:t xml:space="preserve">    name=</w:t>
+      </w:r>
+      <w:proofErr w:type="gramStart"/>
+      <w:r>
+        <w:t>models.CharField</w:t>
+      </w:r>
+      <w:proofErr w:type="gramEnd"/>
+      <w:r>
+        <w:t>(max_length=77)</w:t>
+      </w:r>
+    </w:p>
+    <w:p>
+      <w:pPr>
+        <w:pStyle w:val="Code"/>
+      </w:pPr>
+      <w:r>
+        <w:t xml:space="preserve">    number_of_chapters=</w:t>
+      </w:r>
+      <w:proofErr w:type="gramStart"/>
+      <w:r>
+        <w:t>models.PositiveIntegerField</w:t>
+      </w:r>
+      <w:proofErr w:type="gramEnd"/>
+      <w:r>
+        <w:t>()</w:t>
+      </w:r>
+    </w:p>
+    <w:p>
+      <w:pPr>
+        <w:pStyle w:val="P"/>
+      </w:pPr>
     </w:p>
     <w:p>
       <w:pPr>

</xml_diff>